<commit_message>
fix / neil / onboarding, toc rebuild, others
</commit_message>
<xml_diff>
--- a/Content/HowDoI.docx
+++ b/Content/HowDoI.docx
@@ -117,6 +117,7 @@
               </w:rPr>
             </w:pPr>
             <w:proofErr w:type="spellStart"/>
+            <w:proofErr w:type="gramStart"/>
             <w:r>
               <w:rPr>
                 <w:sz w:val="18"/>
@@ -125,6 +126,7 @@
               <w:t>custom.HeaderCaption</w:t>
             </w:r>
             <w:proofErr w:type="spellEnd"/>
+            <w:proofErr w:type="gramEnd"/>
             <w:r>
               <w:rPr>
                 <w:sz w:val="18"/>
@@ -220,6 +222,7 @@
               </w:rPr>
             </w:pPr>
             <w:proofErr w:type="spellStart"/>
+            <w:proofErr w:type="gramStart"/>
             <w:r>
               <w:rPr>
                 <w:sz w:val="18"/>
@@ -228,6 +231,7 @@
               <w:t>custom.IncludeVersionDropdown</w:t>
             </w:r>
             <w:proofErr w:type="spellEnd"/>
+            <w:proofErr w:type="gramEnd"/>
           </w:p>
         </w:tc>
         <w:tc>
@@ -300,6 +304,7 @@
               </w:rPr>
             </w:pPr>
             <w:proofErr w:type="spellStart"/>
+            <w:proofErr w:type="gramStart"/>
             <w:r>
               <w:rPr>
                 <w:sz w:val="18"/>
@@ -308,6 +313,7 @@
               <w:t>custom.Theme</w:t>
             </w:r>
             <w:proofErr w:type="spellEnd"/>
+            <w:proofErr w:type="gramEnd"/>
           </w:p>
         </w:tc>
         <w:tc>
@@ -369,14 +375,7 @@
                 <w:sz w:val="18"/>
                 <w:szCs w:val="18"/>
               </w:rPr>
-              <w:t>General.</w:t>
-            </w:r>
-            <w:r>
-              <w:rPr>
-                <w:sz w:val="18"/>
-                <w:szCs w:val="18"/>
-              </w:rPr>
-              <w:t>ContentType</w:t>
+              <w:t>General.ContentType</w:t>
             </w:r>
             <w:proofErr w:type="spellEnd"/>
           </w:p>
@@ -456,14 +455,7 @@
                 <w:sz w:val="18"/>
                 <w:szCs w:val="18"/>
               </w:rPr>
-              <w:t>General.</w:t>
-            </w:r>
-            <w:r>
-              <w:rPr>
-                <w:sz w:val="18"/>
-                <w:szCs w:val="18"/>
-              </w:rPr>
-              <w:t>CoverPageImage</w:t>
+              <w:t>General.CoverPageImage</w:t>
             </w:r>
             <w:proofErr w:type="spellEnd"/>
           </w:p>
@@ -536,14 +528,7 @@
                 <w:sz w:val="18"/>
                 <w:szCs w:val="18"/>
               </w:rPr>
-              <w:t>General.</w:t>
-            </w:r>
-            <w:r>
-              <w:rPr>
-                <w:sz w:val="18"/>
-                <w:szCs w:val="18"/>
-              </w:rPr>
-              <w:t>Version</w:t>
+              <w:t>General.Version</w:t>
             </w:r>
             <w:proofErr w:type="spellEnd"/>
           </w:p>
@@ -671,14 +656,7 @@
                 <w:sz w:val="18"/>
                 <w:szCs w:val="18"/>
               </w:rPr>
-              <w:t>General.</w:t>
-            </w:r>
-            <w:r>
-              <w:rPr>
-                <w:sz w:val="18"/>
-                <w:szCs w:val="18"/>
-              </w:rPr>
-              <w:t>VersionSibling</w:t>
+              <w:t>General.VersionSibling</w:t>
             </w:r>
             <w:proofErr w:type="spellEnd"/>
           </w:p>
@@ -758,14 +736,7 @@
                 <w:sz w:val="18"/>
                 <w:szCs w:val="18"/>
               </w:rPr>
-              <w:t>General.</w:t>
-            </w:r>
-            <w:r>
-              <w:rPr>
-                <w:sz w:val="18"/>
-                <w:szCs w:val="18"/>
-              </w:rPr>
-              <w:t>VersionTufinOS</w:t>
+              <w:t>General.VersionTufinOS</w:t>
             </w:r>
             <w:proofErr w:type="spellEnd"/>
           </w:p>
@@ -1033,26 +1004,37 @@
         <w:t>Content/&lt;TOS Version&gt;/1221.htm</w:t>
       </w:r>
       <w:r>
-        <w:t xml:space="preserve"> &gt; </w:t>
-      </w:r>
-      <w:bookmarkStart w:id="0" w:name="_GoBack"/>
-      <w:bookmarkEnd w:id="0"/>
-      <w:r>
-        <w:t xml:space="preserve">set </w:t>
-      </w:r>
-      <w:proofErr w:type="spellStart"/>
-      <w:r>
         <w:rPr>
           <w:rStyle w:val="Strong"/>
         </w:rPr>
-        <w:t>Set</w:t>
-      </w:r>
-      <w:proofErr w:type="spellEnd"/>
+        <w:t xml:space="preserve"> &gt; </w:t>
+      </w:r>
       <w:r>
         <w:rPr>
-          <w:rStyle w:val="Strong"/>
+          <w:b/>
+          <w:bCs/>
         </w:rPr>
+        <w:t>Properties</w:t>
+      </w:r>
+      <w:r>
         <w:t xml:space="preserve"> </w:t>
+      </w:r>
+      <w:r>
+        <w:rPr>
+          <w:b/>
+          <w:bCs/>
+        </w:rPr>
+        <w:t xml:space="preserve">&gt; Snippet </w:t>
+      </w:r>
+      <w:r>
+        <w:rPr>
+          <w:b/>
+          <w:bCs/>
+        </w:rPr>
+        <w:t>Variables</w:t>
+      </w:r>
+      <w:r>
+        <w:t xml:space="preserve"> set </w:t>
       </w:r>
       <w:proofErr w:type="spellStart"/>
       <w:r>
@@ -1087,6 +1069,134 @@
       </w:pPr>
       <w:r>
         <w:t>In the target</w:t>
+      </w:r>
+      <w:r>
+        <w:t xml:space="preserve"> &gt; </w:t>
+      </w:r>
+      <w:bookmarkStart w:id="0" w:name="_GoBack"/>
+      <w:r>
+        <w:rPr>
+          <w:b/>
+          <w:bCs/>
+        </w:rPr>
+        <w:t>Open Target Editor &gt; Variables &gt; General &gt; Build</w:t>
+      </w:r>
+      <w:bookmarkEnd w:id="0"/>
+    </w:p>
+    <w:p>
+      <w:pPr>
+        <w:pStyle w:val="ListParagraph"/>
+        <w:numPr>
+          <w:ilvl w:val="1"/>
+          <w:numId w:val="2"/>
+        </w:numPr>
+      </w:pPr>
+      <w:r>
+        <w:t>3</w:t>
+      </w:r>
+      <w:r>
+        <w:rPr>
+          <w:vertAlign w:val="superscript"/>
+        </w:rPr>
+        <w:t>rd</w:t>
+      </w:r>
+      <w:r>
+        <w:t xml:space="preserve"> party and OSS topic 11404.htm – updated link to download file version: </w:t>
+      </w:r>
+      <w:r>
+        <w:rPr>
+          <w:rFonts w:ascii="Courier New" w:hAnsi="Courier New" w:cs="Courier New"/>
+          <w:color w:val="1D1C1D"/>
+          <w:shd w:val="clear" w:color="auto" w:fill="FFFFFF"/>
+        </w:rPr>
+        <w:t>[%=</w:t>
+      </w:r>
+      <w:proofErr w:type="spellStart"/>
+      <w:r>
+        <w:rPr>
+          <w:rFonts w:ascii="Courier New" w:hAnsi="Courier New" w:cs="Courier New"/>
+          <w:color w:val="1D1C1D"/>
+          <w:shd w:val="clear" w:color="auto" w:fill="FFFFFF"/>
+        </w:rPr>
+        <w:t>General.Version</w:t>
+      </w:r>
+      <w:proofErr w:type="spellEnd"/>
+      <w:r>
+        <w:rPr>
+          <w:rFonts w:ascii="Courier New" w:hAnsi="Courier New" w:cs="Courier New"/>
+          <w:color w:val="1D1C1D"/>
+          <w:shd w:val="clear" w:color="auto" w:fill="FFFFFF"/>
+        </w:rPr>
+        <w:t>%]</w:t>
+      </w:r>
+    </w:p>
+    <w:p>
+      <w:pPr>
+        <w:pStyle w:val="Heading1"/>
+      </w:pPr>
+      <w:r>
+        <w:t>Batch files for publishing</w:t>
+      </w:r>
+    </w:p>
+    <w:p>
+      <w:r>
+        <w:t xml:space="preserve">In CMD/CLI </w:t>
+      </w:r>
+    </w:p>
+    <w:p>
+      <w:pPr>
+        <w:rPr>
+          <w:rFonts w:ascii="Courier New" w:hAnsi="Courier New" w:cs="Courier New"/>
+        </w:rPr>
+      </w:pPr>
+      <w:r>
+        <w:rPr>
+          <w:rFonts w:ascii="Courier New" w:hAnsi="Courier New" w:cs="Courier New"/>
+        </w:rPr>
+        <w:t xml:space="preserve">CD </w:t>
+      </w:r>
+      <w:proofErr w:type="spellStart"/>
+      <w:r>
+        <w:rPr>
+          <w:rFonts w:ascii="Courier New" w:hAnsi="Courier New" w:cs="Courier New"/>
+        </w:rPr>
+        <w:t>TufinDocs</w:t>
+      </w:r>
+      <w:proofErr w:type="spellEnd"/>
+    </w:p>
+    <w:p>
+      <w:pPr>
+        <w:rPr>
+          <w:rFonts w:ascii="Courier New" w:hAnsi="Courier New" w:cs="Courier New"/>
+        </w:rPr>
+      </w:pPr>
+      <w:r>
+        <w:rPr>
+          <w:rFonts w:ascii="Courier New" w:hAnsi="Courier New" w:cs="Courier New"/>
+        </w:rPr>
+        <w:t>&lt;</w:t>
+      </w:r>
+      <w:proofErr w:type="spellStart"/>
+      <w:r>
+        <w:rPr>
+          <w:rFonts w:ascii="Courier New" w:hAnsi="Courier New" w:cs="Courier New"/>
+        </w:rPr>
+        <w:t>BuildRNs</w:t>
+      </w:r>
+      <w:proofErr w:type="spellEnd"/>
+      <w:r>
+        <w:rPr>
+          <w:rFonts w:ascii="Courier New" w:hAnsi="Courier New" w:cs="Courier New"/>
+        </w:rPr>
+        <w:t xml:space="preserve"> / BuildTOS1&gt; help</w:t>
+      </w:r>
+    </w:p>
+    <w:p>
+      <w:pPr>
+        <w:pStyle w:val="Heading1"/>
+      </w:pPr>
+      <w:r>
+        <w:t xml:space="preserve">Latest link </w:t>
       </w:r>
     </w:p>
     <w:sectPr>
@@ -1434,6 +1544,7 @@
     <w:lsdException w:name="HTML Sample" w:semiHidden="1" w:unhideWhenUsed="1"/>
     <w:lsdException w:name="HTML Typewriter" w:semiHidden="1" w:unhideWhenUsed="1"/>
     <w:lsdException w:name="HTML Variable" w:semiHidden="1" w:unhideWhenUsed="1"/>
+    <w:lsdException w:name="Normal Table" w:semiHidden="1" w:unhideWhenUsed="1"/>
     <w:lsdException w:name="annotation subject" w:semiHidden="1" w:unhideWhenUsed="1"/>
     <w:lsdException w:name="No List" w:semiHidden="1" w:unhideWhenUsed="1"/>
     <w:lsdException w:name="Outline List 1" w:semiHidden="1" w:unhideWhenUsed="1"/>
@@ -1479,9 +1590,11 @@
     <w:lsdException w:name="Table Subtle 1" w:semiHidden="1" w:unhideWhenUsed="1"/>
     <w:lsdException w:name="Table Subtle 2" w:semiHidden="1" w:unhideWhenUsed="1"/>
     <w:lsdException w:name="Table Web 1" w:semiHidden="1" w:unhideWhenUsed="1"/>
+    <w:lsdException w:name="Table Web 2" w:semiHidden="1" w:unhideWhenUsed="1"/>
     <w:lsdException w:name="Table Web 3" w:semiHidden="1" w:unhideWhenUsed="1"/>
     <w:lsdException w:name="Balloon Text" w:semiHidden="1" w:unhideWhenUsed="1"/>
     <w:lsdException w:name="Table Grid" w:uiPriority="39"/>
+    <w:lsdException w:name="Table Theme" w:semiHidden="1" w:unhideWhenUsed="1"/>
     <w:lsdException w:name="Placeholder Text" w:semiHidden="1"/>
     <w:lsdException w:name="No Spacing" w:uiPriority="1" w:qFormat="1"/>
     <w:lsdException w:name="Light Shading" w:uiPriority="60"/>

</xml_diff>

<commit_message>
fix / neil / next stage of securecloud merge
</commit_message>
<xml_diff>
--- a/Content/HowDoI.docx
+++ b/Content/HowDoI.docx
@@ -1073,7 +1073,6 @@
       <w:r>
         <w:t xml:space="preserve"> &gt; </w:t>
       </w:r>
-      <w:bookmarkStart w:id="0" w:name="_GoBack"/>
       <w:r>
         <w:rPr>
           <w:b/>
@@ -1081,7 +1080,6 @@
         </w:rPr>
         <w:t>Open Target Editor &gt; Variables &gt; General &gt; Build</w:t>
       </w:r>
-      <w:bookmarkEnd w:id="0"/>
     </w:p>
     <w:p>
       <w:pPr>
@@ -1198,6 +1196,609 @@
       <w:r>
         <w:t xml:space="preserve">Latest link </w:t>
       </w:r>
+    </w:p>
+    <w:p/>
+    <w:p>
+      <w:pPr>
+        <w:pStyle w:val="Heading1"/>
+      </w:pPr>
+      <w:r>
+        <w:lastRenderedPageBreak/>
+        <w:t>Miscellaneous Stuff</w:t>
+      </w:r>
+    </w:p>
+    <w:p>
+      <w:pPr>
+        <w:pStyle w:val="Heading2"/>
+      </w:pPr>
+      <w:r>
+        <w:t xml:space="preserve">Flare </w:t>
+      </w:r>
+    </w:p>
+    <w:p>
+      <w:pPr>
+        <w:pStyle w:val="Heading3"/>
+      </w:pPr>
+      <w:r>
+        <w:t>Vertical separator in Table Header</w:t>
+      </w:r>
+    </w:p>
+    <w:p>
+      <w:r>
+        <w:t xml:space="preserve">Flare seems to have a </w:t>
+      </w:r>
+      <w:proofErr w:type="gramStart"/>
+      <w:r>
+        <w:t>bug, and</w:t>
+      </w:r>
+      <w:proofErr w:type="gramEnd"/>
+      <w:r>
+        <w:t xml:space="preserve"> loses this setting every time you use the Flare table editor. It may have to be added in manually via Notepad++.</w:t>
+      </w:r>
+    </w:p>
+    <w:p>
+      <w:pPr>
+        <w:spacing w:after="0" w:line="240" w:lineRule="auto"/>
+        <w:ind w:left="720"/>
+        <w:rPr>
+          <w:rFonts w:ascii="Courier New" w:hAnsi="Courier New" w:cs="Courier New"/>
+        </w:rPr>
+      </w:pPr>
+      <w:proofErr w:type="spellStart"/>
+      <w:r>
+        <w:rPr>
+          <w:rFonts w:ascii="Courier New" w:hAnsi="Courier New" w:cs="Courier New"/>
+        </w:rPr>
+        <w:t>mcTableHeadStyle</w:t>
+      </w:r>
+      <w:proofErr w:type="spellEnd"/>
+    </w:p>
+    <w:p>
+      <w:pPr>
+        <w:spacing w:after="0" w:line="240" w:lineRule="auto"/>
+        <w:ind w:left="720"/>
+        <w:rPr>
+          <w:rFonts w:ascii="Courier New" w:hAnsi="Courier New" w:cs="Courier New"/>
+        </w:rPr>
+      </w:pPr>
+      <w:r>
+        <w:rPr>
+          <w:rFonts w:ascii="Courier New" w:hAnsi="Courier New" w:cs="Courier New"/>
+        </w:rPr>
+        <w:t>{</w:t>
+      </w:r>
+    </w:p>
+    <w:p>
+      <w:pPr>
+        <w:spacing w:after="0" w:line="240" w:lineRule="auto"/>
+        <w:ind w:left="720"/>
+        <w:rPr>
+          <w:rFonts w:ascii="Courier New" w:hAnsi="Courier New" w:cs="Courier New"/>
+        </w:rPr>
+      </w:pPr>
+      <w:r>
+        <w:rPr>
+          <w:rFonts w:ascii="Courier New" w:hAnsi="Courier New" w:cs="Courier New"/>
+        </w:rPr>
+        <w:tab/>
+        <w:t>span: 1;</w:t>
+      </w:r>
+    </w:p>
+    <w:p>
+      <w:pPr>
+        <w:spacing w:after="0" w:line="240" w:lineRule="auto"/>
+        <w:ind w:left="720"/>
+        <w:rPr>
+          <w:rFonts w:ascii="Courier New" w:hAnsi="Courier New" w:cs="Courier New"/>
+        </w:rPr>
+      </w:pPr>
+      <w:r>
+        <w:rPr>
+          <w:rFonts w:ascii="Courier New" w:hAnsi="Courier New" w:cs="Courier New"/>
+        </w:rPr>
+        <w:tab/>
+        <w:t>separator-style: solid;</w:t>
+      </w:r>
+    </w:p>
+    <w:p>
+      <w:pPr>
+        <w:spacing w:after="0" w:line="240" w:lineRule="auto"/>
+        <w:ind w:left="720"/>
+        <w:rPr>
+          <w:rFonts w:ascii="Courier New" w:hAnsi="Courier New" w:cs="Courier New"/>
+        </w:rPr>
+      </w:pPr>
+      <w:r>
+        <w:rPr>
+          <w:rFonts w:ascii="Courier New" w:hAnsi="Courier New" w:cs="Courier New"/>
+        </w:rPr>
+        <w:tab/>
+        <w:t>separator-width: 0px;</w:t>
+      </w:r>
+    </w:p>
+    <w:p>
+      <w:pPr>
+        <w:spacing w:after="0" w:line="240" w:lineRule="auto"/>
+        <w:ind w:left="720"/>
+        <w:rPr>
+          <w:rFonts w:ascii="Courier New" w:hAnsi="Courier New" w:cs="Courier New"/>
+        </w:rPr>
+      </w:pPr>
+      <w:r>
+        <w:rPr>
+          <w:rFonts w:ascii="Courier New" w:hAnsi="Courier New" w:cs="Courier New"/>
+        </w:rPr>
+        <w:tab/>
+        <w:t>separator-color: #762a5b;</w:t>
+      </w:r>
+    </w:p>
+    <w:p>
+      <w:pPr>
+        <w:spacing w:after="0" w:line="240" w:lineRule="auto"/>
+        <w:ind w:left="720"/>
+        <w:rPr>
+          <w:rFonts w:ascii="Courier New" w:hAnsi="Courier New" w:cs="Courier New"/>
+        </w:rPr>
+      </w:pPr>
+      <w:r>
+        <w:rPr>
+          <w:rFonts w:ascii="Courier New" w:hAnsi="Courier New" w:cs="Courier New"/>
+        </w:rPr>
+        <w:tab/>
+        <w:t>background-color: #d8d8d8;</w:t>
+      </w:r>
+    </w:p>
+    <w:p>
+      <w:pPr>
+        <w:spacing w:after="0" w:line="240" w:lineRule="auto"/>
+        <w:ind w:left="720"/>
+        <w:rPr>
+          <w:rFonts w:ascii="Courier New" w:hAnsi="Courier New" w:cs="Courier New"/>
+        </w:rPr>
+      </w:pPr>
+      <w:r>
+        <w:rPr>
+          <w:rFonts w:ascii="Courier New" w:hAnsi="Courier New" w:cs="Courier New"/>
+        </w:rPr>
+        <w:tab/>
+        <w:t>name: Header1;</w:t>
+      </w:r>
+    </w:p>
+    <w:p>
+      <w:pPr>
+        <w:spacing w:after="0" w:line="240" w:lineRule="auto"/>
+        <w:ind w:left="720"/>
+        <w:rPr>
+          <w:rFonts w:ascii="Courier New" w:hAnsi="Courier New" w:cs="Courier New"/>
+        </w:rPr>
+      </w:pPr>
+      <w:r>
+        <w:rPr>
+          <w:rFonts w:ascii="Courier New" w:hAnsi="Courier New" w:cs="Courier New"/>
+        </w:rPr>
+        <w:tab/>
+        <w:t>id: 2;</w:t>
+      </w:r>
+    </w:p>
+    <w:p>
+      <w:pPr>
+        <w:spacing w:after="0" w:line="240" w:lineRule="auto"/>
+        <w:ind w:left="720"/>
+        <w:rPr>
+          <w:rFonts w:ascii="Courier New" w:hAnsi="Courier New" w:cs="Courier New"/>
+        </w:rPr>
+      </w:pPr>
+      <w:r>
+        <w:rPr>
+          <w:rFonts w:ascii="Courier New" w:hAnsi="Courier New" w:cs="Courier New"/>
+        </w:rPr>
+        <w:tab/>
+        <w:t>color: #333333;</w:t>
+      </w:r>
+    </w:p>
+    <w:p>
+      <w:pPr>
+        <w:spacing w:after="0" w:line="240" w:lineRule="auto"/>
+        <w:ind w:left="720"/>
+        <w:rPr>
+          <w:rFonts w:ascii="Courier New" w:hAnsi="Courier New" w:cs="Courier New"/>
+        </w:rPr>
+      </w:pPr>
+      <w:r>
+        <w:rPr>
+          <w:rFonts w:ascii="Courier New" w:hAnsi="Courier New" w:cs="Courier New"/>
+        </w:rPr>
+        <w:tab/>
+        <w:t>cell-padding-left: 10px;</w:t>
+      </w:r>
+    </w:p>
+    <w:p>
+      <w:pPr>
+        <w:spacing w:after="0" w:line="240" w:lineRule="auto"/>
+        <w:ind w:left="720"/>
+        <w:rPr>
+          <w:rFonts w:ascii="Courier New" w:hAnsi="Courier New" w:cs="Courier New"/>
+        </w:rPr>
+      </w:pPr>
+      <w:r>
+        <w:rPr>
+          <w:rFonts w:ascii="Courier New" w:hAnsi="Courier New" w:cs="Courier New"/>
+        </w:rPr>
+        <w:tab/>
+        <w:t>text-</w:t>
+      </w:r>
+      <w:proofErr w:type="gramStart"/>
+      <w:r>
+        <w:rPr>
+          <w:rFonts w:ascii="Courier New" w:hAnsi="Courier New" w:cs="Courier New"/>
+        </w:rPr>
+        <w:t>align:</w:t>
+      </w:r>
+      <w:proofErr w:type="gramEnd"/>
+      <w:r>
+        <w:rPr>
+          <w:rFonts w:ascii="Courier New" w:hAnsi="Courier New" w:cs="Courier New"/>
+        </w:rPr>
+        <w:t xml:space="preserve"> center;</w:t>
+      </w:r>
+    </w:p>
+    <w:p>
+      <w:pPr>
+        <w:spacing w:after="0" w:line="240" w:lineRule="auto"/>
+        <w:ind w:left="720"/>
+        <w:rPr>
+          <w:rFonts w:ascii="Courier New" w:hAnsi="Courier New" w:cs="Courier New"/>
+        </w:rPr>
+      </w:pPr>
+      <w:r>
+        <w:rPr>
+          <w:rFonts w:ascii="Courier New" w:hAnsi="Courier New" w:cs="Courier New"/>
+        </w:rPr>
+        <w:tab/>
+        <w:t>cell-content-style-tag: p;</w:t>
+      </w:r>
+    </w:p>
+    <w:p>
+      <w:pPr>
+        <w:spacing w:after="0" w:line="240" w:lineRule="auto"/>
+        <w:ind w:left="720"/>
+        <w:rPr>
+          <w:rFonts w:ascii="Courier New" w:hAnsi="Courier New" w:cs="Courier New"/>
+        </w:rPr>
+      </w:pPr>
+      <w:r>
+        <w:rPr>
+          <w:rFonts w:ascii="Courier New" w:hAnsi="Courier New" w:cs="Courier New"/>
+        </w:rPr>
+        <w:tab/>
+        <w:t xml:space="preserve">cell-content-style-class: </w:t>
+      </w:r>
+      <w:proofErr w:type="spellStart"/>
+      <w:r>
+        <w:rPr>
+          <w:rFonts w:ascii="Courier New" w:hAnsi="Courier New" w:cs="Courier New"/>
+        </w:rPr>
+        <w:t>TableHeading</w:t>
+      </w:r>
+      <w:proofErr w:type="spellEnd"/>
+      <w:r>
+        <w:rPr>
+          <w:rFonts w:ascii="Courier New" w:hAnsi="Courier New" w:cs="Courier New"/>
+        </w:rPr>
+        <w:t>;</w:t>
+      </w:r>
+    </w:p>
+    <w:p>
+      <w:pPr>
+        <w:spacing w:after="0" w:line="240" w:lineRule="auto"/>
+        <w:ind w:left="720"/>
+        <w:rPr>
+          <w:rFonts w:ascii="Courier New" w:hAnsi="Courier New" w:cs="Courier New"/>
+        </w:rPr>
+      </w:pPr>
+      <w:r>
+        <w:rPr>
+          <w:rFonts w:ascii="Courier New" w:hAnsi="Courier New" w:cs="Courier New"/>
+        </w:rPr>
+        <w:tab/>
+        <w:t>font-weight: 700;</w:t>
+      </w:r>
+    </w:p>
+    <w:p>
+      <w:pPr>
+        <w:spacing w:after="0" w:line="240" w:lineRule="auto"/>
+        <w:ind w:left="720"/>
+        <w:rPr>
+          <w:rFonts w:ascii="Courier New" w:hAnsi="Courier New" w:cs="Courier New"/>
+        </w:rPr>
+      </w:pPr>
+      <w:r>
+        <w:rPr>
+          <w:rFonts w:ascii="Courier New" w:hAnsi="Courier New" w:cs="Courier New"/>
+        </w:rPr>
+        <w:tab/>
+      </w:r>
+      <w:r>
+        <w:rPr>
+          <w:rFonts w:ascii="Courier New" w:hAnsi="Courier New" w:cs="Courier New"/>
+          <w:highlight w:val="yellow"/>
+        </w:rPr>
+        <w:t>border-right-style: inset;</w:t>
+      </w:r>
+    </w:p>
+    <w:p>
+      <w:pPr>
+        <w:spacing w:after="0" w:line="240" w:lineRule="auto"/>
+        <w:ind w:left="720"/>
+        <w:rPr>
+          <w:rFonts w:ascii="Courier New" w:hAnsi="Courier New" w:cs="Courier New"/>
+        </w:rPr>
+      </w:pPr>
+      <w:r>
+        <w:rPr>
+          <w:rFonts w:ascii="Courier New" w:hAnsi="Courier New" w:cs="Courier New"/>
+        </w:rPr>
+        <w:t>}</w:t>
+      </w:r>
+    </w:p>
+    <w:p>
+      <w:pPr>
+        <w:pStyle w:val="Heading1"/>
+      </w:pPr>
+      <w:r>
+        <w:t xml:space="preserve">Creating a Support section in a KC </w:t>
+      </w:r>
+    </w:p>
+    <w:p>
+      <w:pPr>
+        <w:pStyle w:val="Heading2"/>
+      </w:pPr>
+      <w:r>
+        <w:t>Objective</w:t>
+      </w:r>
+    </w:p>
+    <w:p>
+      <w:r>
+        <w:t>The purpose of adding a “support” section to our product KC is</w:t>
+      </w:r>
+    </w:p>
+    <w:p>
+      <w:pPr>
+        <w:pStyle w:val="ListParagraph"/>
+        <w:numPr>
+          <w:ilvl w:val="0"/>
+          <w:numId w:val="1"/>
+        </w:numPr>
+      </w:pPr>
+      <w:r>
+        <w:t xml:space="preserve">Have </w:t>
+      </w:r>
+      <w:r>
+        <w:t>external</w:t>
+      </w:r>
+      <w:r>
+        <w:t>ly</w:t>
+      </w:r>
+      <w:r>
+        <w:t xml:space="preserve"> </w:t>
+      </w:r>
+      <w:r>
+        <w:t>referenceable topics available (e.g. for Support) to send to specific customers (e.g. highly complex or risky DB changes)</w:t>
+      </w:r>
+    </w:p>
+    <w:p>
+      <w:pPr>
+        <w:pStyle w:val="ListParagraph"/>
+        <w:numPr>
+          <w:ilvl w:val="0"/>
+          <w:numId w:val="1"/>
+        </w:numPr>
+      </w:pPr>
+      <w:r>
+        <w:t xml:space="preserve"> Topic should NOT be included in TOC</w:t>
+      </w:r>
+    </w:p>
+    <w:p>
+      <w:pPr>
+        <w:pStyle w:val="ListParagraph"/>
+        <w:numPr>
+          <w:ilvl w:val="0"/>
+          <w:numId w:val="1"/>
+        </w:numPr>
+      </w:pPr>
+      <w:r>
+        <w:t xml:space="preserve">Topics should NOT be full-text searchable </w:t>
+      </w:r>
+    </w:p>
+    <w:p>
+      <w:pPr>
+        <w:pStyle w:val="Heading2"/>
+      </w:pPr>
+      <w:r>
+        <w:t xml:space="preserve">Solution </w:t>
+      </w:r>
+    </w:p>
+    <w:p>
+      <w:pPr>
+        <w:pStyle w:val="ListParagraph"/>
+        <w:numPr>
+          <w:ilvl w:val="0"/>
+          <w:numId w:val="3"/>
+        </w:numPr>
+      </w:pPr>
+      <w:r>
+        <w:t>Add topic to Content/Support</w:t>
+      </w:r>
+    </w:p>
+    <w:p>
+      <w:pPr>
+        <w:pStyle w:val="ListParagraph"/>
+        <w:numPr>
+          <w:ilvl w:val="0"/>
+          <w:numId w:val="3"/>
+        </w:numPr>
+      </w:pPr>
+      <w:r>
+        <w:t>Change properties of topic to exclude it from full-text search</w:t>
+      </w:r>
+    </w:p>
+    <w:p>
+      <w:pPr>
+        <w:pStyle w:val="ListParagraph"/>
+      </w:pPr>
+      <w:proofErr w:type="spellStart"/>
+      <w:r>
+        <w:t>goto</w:t>
+      </w:r>
+      <w:proofErr w:type="spellEnd"/>
+      <w:r>
+        <w:t xml:space="preserve"> </w:t>
+      </w:r>
+      <w:r>
+        <w:t>Properties &gt; topic properties tab &gt; "Searchable" section</w:t>
+      </w:r>
+    </w:p>
+    <w:p>
+      <w:pPr>
+        <w:pStyle w:val="ListParagraph"/>
+        <w:numPr>
+          <w:ilvl w:val="0"/>
+          <w:numId w:val="3"/>
+        </w:numPr>
+      </w:pPr>
+      <w:r>
+        <w:t>In the header section of a placeholder topic (e.g. home.htm) add a reference to each file topic I the header section:</w:t>
+      </w:r>
+    </w:p>
+    <w:p>
+      <w:pPr>
+        <w:spacing w:after="0" w:line="240" w:lineRule="auto"/>
+        <w:ind w:left="720"/>
+        <w:rPr>
+          <w:rFonts w:ascii="Courier New" w:hAnsi="Courier New" w:cs="Courier New"/>
+        </w:rPr>
+      </w:pPr>
+      <w:r>
+        <w:rPr>
+          <w:rFonts w:ascii="Courier New" w:hAnsi="Courier New" w:cs="Courier New"/>
+        </w:rPr>
+        <w:t>&lt;head&gt;&lt;title&gt;&lt;/title&gt;</w:t>
+      </w:r>
+    </w:p>
+    <w:p>
+      <w:pPr>
+        <w:spacing w:after="0" w:line="240" w:lineRule="auto"/>
+        <w:ind w:left="1440"/>
+        <w:rPr>
+          <w:rFonts w:ascii="Courier New" w:hAnsi="Courier New" w:cs="Courier New"/>
+          <w:highlight w:val="yellow"/>
+        </w:rPr>
+      </w:pPr>
+      <w:r>
+        <w:rPr>
+          <w:rFonts w:ascii="Courier New" w:hAnsi="Courier New" w:cs="Courier New"/>
+          <w:highlight w:val="yellow"/>
+        </w:rPr>
+        <w:t xml:space="preserve">&lt;link </w:t>
+      </w:r>
+      <w:proofErr w:type="spellStart"/>
+      <w:r>
+        <w:rPr>
+          <w:rFonts w:ascii="Courier New" w:hAnsi="Courier New" w:cs="Courier New"/>
+          <w:highlight w:val="yellow"/>
+        </w:rPr>
+        <w:t>href</w:t>
+      </w:r>
+      <w:proofErr w:type="spellEnd"/>
+      <w:r>
+        <w:rPr>
+          <w:rFonts w:ascii="Courier New" w:hAnsi="Courier New" w:cs="Courier New"/>
+          <w:highlight w:val="yellow"/>
+        </w:rPr>
+        <w:t>="../Support/Support1.htm" /&gt;</w:t>
+      </w:r>
+    </w:p>
+    <w:p>
+      <w:pPr>
+        <w:spacing w:after="0" w:line="240" w:lineRule="auto"/>
+        <w:ind w:left="1440"/>
+        <w:rPr>
+          <w:rFonts w:ascii="Courier New" w:hAnsi="Courier New" w:cs="Courier New"/>
+          <w:highlight w:val="yellow"/>
+        </w:rPr>
+      </w:pPr>
+      <w:r>
+        <w:rPr>
+          <w:rFonts w:ascii="Courier New" w:hAnsi="Courier New" w:cs="Courier New"/>
+          <w:highlight w:val="yellow"/>
+        </w:rPr>
+        <w:t xml:space="preserve">&lt;link </w:t>
+      </w:r>
+      <w:proofErr w:type="spellStart"/>
+      <w:r>
+        <w:rPr>
+          <w:rFonts w:ascii="Courier New" w:hAnsi="Courier New" w:cs="Courier New"/>
+          <w:highlight w:val="yellow"/>
+        </w:rPr>
+        <w:t>href</w:t>
+      </w:r>
+      <w:proofErr w:type="spellEnd"/>
+      <w:r>
+        <w:rPr>
+          <w:rFonts w:ascii="Courier New" w:hAnsi="Courier New" w:cs="Courier New"/>
+          <w:highlight w:val="yellow"/>
+        </w:rPr>
+        <w:t>="../Support/Support2.htm" /&gt;</w:t>
+      </w:r>
+    </w:p>
+    <w:p>
+      <w:pPr>
+        <w:spacing w:after="0" w:line="240" w:lineRule="auto"/>
+        <w:ind w:left="1440"/>
+        <w:rPr>
+          <w:rFonts w:ascii="Courier New" w:hAnsi="Courier New" w:cs="Courier New"/>
+        </w:rPr>
+      </w:pPr>
+      <w:r>
+        <w:rPr>
+          <w:rFonts w:ascii="Courier New" w:hAnsi="Courier New" w:cs="Courier New"/>
+          <w:highlight w:val="yellow"/>
+        </w:rPr>
+        <w:t xml:space="preserve">&lt;link </w:t>
+      </w:r>
+      <w:proofErr w:type="spellStart"/>
+      <w:r>
+        <w:rPr>
+          <w:rFonts w:ascii="Courier New" w:hAnsi="Courier New" w:cs="Courier New"/>
+          <w:highlight w:val="yellow"/>
+        </w:rPr>
+        <w:t>href</w:t>
+      </w:r>
+      <w:proofErr w:type="spellEnd"/>
+      <w:r>
+        <w:rPr>
+          <w:rFonts w:ascii="Courier New" w:hAnsi="Courier New" w:cs="Courier New"/>
+          <w:highlight w:val="yellow"/>
+        </w:rPr>
+        <w:t>="../Support/Support3.htm" /&gt;</w:t>
+      </w:r>
+    </w:p>
+    <w:p>
+      <w:pPr>
+        <w:spacing w:after="0" w:line="240" w:lineRule="auto"/>
+        <w:ind w:left="720"/>
+        <w:rPr>
+          <w:rFonts w:ascii="Courier New" w:hAnsi="Courier New" w:cs="Courier New"/>
+        </w:rPr>
+      </w:pPr>
+      <w:r>
+        <w:rPr>
+          <w:rFonts w:ascii="Courier New" w:hAnsi="Courier New" w:cs="Courier New"/>
+        </w:rPr>
+        <w:t>&lt;/head&gt;</w:t>
+      </w:r>
+      <w:bookmarkStart w:id="0" w:name="_GoBack"/>
+      <w:bookmarkEnd w:id="0"/>
     </w:p>
     <w:sectPr>
       <w:pgSz w:w="12240" w:h="15840"/>
@@ -1212,6 +1813,95 @@
 <file path=word/numbering.xml><?xml version="1.0" encoding="utf-8"?>
 <w:numbering xmlns:wpc="http://schemas.microsoft.com/office/word/2010/wordprocessingCanvas" xmlns:cx="http://schemas.microsoft.com/office/drawing/2014/chartex" xmlns:cx1="http://schemas.microsoft.com/office/drawing/2015/9/8/chartex" xmlns:cx2="http://schemas.microsoft.com/office/drawing/2015/10/21/chartex" xmlns:cx3="http://schemas.microsoft.com/office/drawing/2016/5/9/chartex" xmlns:cx4="http://schemas.microsoft.com/office/drawing/2016/5/10/chartex" xmlns:cx5="http://schemas.microsoft.com/office/drawing/2016/5/11/chartex" xmlns:cx6="http://schemas.microsoft.com/office/drawing/2016/5/12/chartex" xmlns:cx7="http://schemas.microsoft.com/office/drawing/2016/5/13/chartex" xmlns:cx8="http://schemas.microsoft.com/office/drawing/2016/5/14/chartex" xmlns:mc="http://schemas.openxmlformats.org/markup-compatibility/2006" xmlns:aink="http://schemas.microsoft.com/office/drawing/2016/ink" xmlns:am3d="http://schemas.microsoft.com/office/drawing/2017/model3d" xmlns:o="urn:schemas-microsoft-com:office:office" xmlns:r="http://schemas.openxmlformats.org/officeDocument/2006/relationships" xmlns:m="http://schemas.openxmlformats.org/officeDocument/2006/math" xmlns:v="urn:schemas-microsoft-com:vml" xmlns:wp14="http://schemas.microsoft.com/office/word/2010/wordprocessingDrawing" xmlns:wp="http://schemas.openxmlformats.org/drawingml/2006/wordprocessingDrawing" xmlns:w10="urn:schemas-microsoft-com:office:word" xmlns:w="http://schemas.openxmlformats.org/wordprocessingml/2006/main" xmlns:w14="http://schemas.microsoft.com/office/word/2010/wordml" xmlns:w15="http://schemas.microsoft.com/office/word/2012/wordml" xmlns:w16cid="http://schemas.microsoft.com/office/word/2016/wordml/cid" xmlns:w16se="http://schemas.microsoft.com/office/word/2015/wordml/symex" xmlns:wpg="http://schemas.microsoft.com/office/word/2010/wordprocessingGroup" xmlns:wpi="http://schemas.microsoft.com/office/word/2010/wordprocessingInk" xmlns:wne="http://schemas.microsoft.com/office/word/2006/wordml" xmlns:wps="http://schemas.microsoft.com/office/word/2010/wordprocessingShape" mc:Ignorable="w14 w15 w16se w16cid wp14">
   <w:abstractNum w:abstractNumId="0" w15:restartNumberingAfterBreak="0">
+    <w:nsid w:val="22071BC3"/>
+    <w:multiLevelType w:val="hybridMultilevel"/>
+    <w:tmpl w:val="0EFE960E"/>
+    <w:lvl w:ilvl="0" w:tplc="0409000F">
+      <w:start w:val="1"/>
+      <w:numFmt w:val="decimal"/>
+      <w:lvlText w:val="%1."/>
+      <w:lvlJc w:val="left"/>
+      <w:pPr>
+        <w:ind w:left="720" w:hanging="360"/>
+      </w:pPr>
+      <w:rPr>
+        <w:rFonts w:hint="default"/>
+      </w:rPr>
+    </w:lvl>
+    <w:lvl w:ilvl="1" w:tplc="04090019" w:tentative="1">
+      <w:start w:val="1"/>
+      <w:numFmt w:val="lowerLetter"/>
+      <w:lvlText w:val="%2."/>
+      <w:lvlJc w:val="left"/>
+      <w:pPr>
+        <w:ind w:left="1440" w:hanging="360"/>
+      </w:pPr>
+    </w:lvl>
+    <w:lvl w:ilvl="2" w:tplc="0409001B" w:tentative="1">
+      <w:start w:val="1"/>
+      <w:numFmt w:val="lowerRoman"/>
+      <w:lvlText w:val="%3."/>
+      <w:lvlJc w:val="right"/>
+      <w:pPr>
+        <w:ind w:left="2160" w:hanging="180"/>
+      </w:pPr>
+    </w:lvl>
+    <w:lvl w:ilvl="3" w:tplc="0409000F" w:tentative="1">
+      <w:start w:val="1"/>
+      <w:numFmt w:val="decimal"/>
+      <w:lvlText w:val="%4."/>
+      <w:lvlJc w:val="left"/>
+      <w:pPr>
+        <w:ind w:left="2880" w:hanging="360"/>
+      </w:pPr>
+    </w:lvl>
+    <w:lvl w:ilvl="4" w:tplc="04090019" w:tentative="1">
+      <w:start w:val="1"/>
+      <w:numFmt w:val="lowerLetter"/>
+      <w:lvlText w:val="%5."/>
+      <w:lvlJc w:val="left"/>
+      <w:pPr>
+        <w:ind w:left="3600" w:hanging="360"/>
+      </w:pPr>
+    </w:lvl>
+    <w:lvl w:ilvl="5" w:tplc="0409001B" w:tentative="1">
+      <w:start w:val="1"/>
+      <w:numFmt w:val="lowerRoman"/>
+      <w:lvlText w:val="%6."/>
+      <w:lvlJc w:val="right"/>
+      <w:pPr>
+        <w:ind w:left="4320" w:hanging="180"/>
+      </w:pPr>
+    </w:lvl>
+    <w:lvl w:ilvl="6" w:tplc="0409000F" w:tentative="1">
+      <w:start w:val="1"/>
+      <w:numFmt w:val="decimal"/>
+      <w:lvlText w:val="%7."/>
+      <w:lvlJc w:val="left"/>
+      <w:pPr>
+        <w:ind w:left="5040" w:hanging="360"/>
+      </w:pPr>
+    </w:lvl>
+    <w:lvl w:ilvl="7" w:tplc="04090019" w:tentative="1">
+      <w:start w:val="1"/>
+      <w:numFmt w:val="lowerLetter"/>
+      <w:lvlText w:val="%8."/>
+      <w:lvlJc w:val="left"/>
+      <w:pPr>
+        <w:ind w:left="5760" w:hanging="360"/>
+      </w:pPr>
+    </w:lvl>
+    <w:lvl w:ilvl="8" w:tplc="0409001B" w:tentative="1">
+      <w:start w:val="1"/>
+      <w:numFmt w:val="lowerRoman"/>
+      <w:lvlText w:val="%9."/>
+      <w:lvlJc w:val="right"/>
+      <w:pPr>
+        <w:ind w:left="6480" w:hanging="180"/>
+      </w:pPr>
+    </w:lvl>
+  </w:abstractNum>
+  <w:abstractNum w:abstractNumId="1" w15:restartNumberingAfterBreak="0">
     <w:nsid w:val="30C70DBD"/>
     <w:multiLevelType w:val="hybridMultilevel"/>
     <w:tmpl w:val="2DD6E2F2"/>
@@ -1323,7 +2013,7 @@
       </w:rPr>
     </w:lvl>
   </w:abstractNum>
-  <w:abstractNum w:abstractNumId="1" w15:restartNumberingAfterBreak="0">
+  <w:abstractNum w:abstractNumId="2" w15:restartNumberingAfterBreak="0">
     <w:nsid w:val="68110E77"/>
     <w:multiLevelType w:val="hybridMultilevel"/>
     <w:tmpl w:val="33C0B478"/>
@@ -1413,10 +2103,13 @@
     </w:lvl>
   </w:abstractNum>
   <w:num w:numId="1">
-    <w:abstractNumId w:val="0"/>
+    <w:abstractNumId w:val="1"/>
   </w:num>
   <w:num w:numId="2">
-    <w:abstractNumId w:val="1"/>
+    <w:abstractNumId w:val="2"/>
+  </w:num>
+  <w:num w:numId="3">
+    <w:abstractNumId w:val="0"/>
   </w:num>
 </w:numbering>
 </file>
@@ -1864,6 +2557,28 @@
       <w:szCs w:val="26"/>
     </w:rPr>
   </w:style>
+  <w:style w:type="paragraph" w:styleId="Heading3">
+    <w:name w:val="heading 3"/>
+    <w:basedOn w:val="Normal"/>
+    <w:next w:val="Normal"/>
+    <w:link w:val="Heading3Char"/>
+    <w:uiPriority w:val="9"/>
+    <w:unhideWhenUsed/>
+    <w:qFormat/>
+    <w:rsid w:val="006C1D80"/>
+    <w:pPr>
+      <w:keepNext/>
+      <w:keepLines/>
+      <w:spacing w:before="40" w:after="0"/>
+      <w:outlineLvl w:val="2"/>
+    </w:pPr>
+    <w:rPr>
+      <w:rFonts w:asciiTheme="majorHAnsi" w:eastAsiaTheme="majorEastAsia" w:hAnsiTheme="majorHAnsi" w:cstheme="majorBidi"/>
+      <w:color w:val="1F3763" w:themeColor="accent1" w:themeShade="7F"/>
+      <w:sz w:val="24"/>
+      <w:szCs w:val="24"/>
+    </w:rPr>
+  </w:style>
   <w:style w:type="character" w:default="1" w:styleId="DefaultParagraphFont">
     <w:name w:val="Default Paragraph Font"/>
     <w:uiPriority w:val="1"/>
@@ -1956,6 +2671,19 @@
     <w:rPr>
       <w:b/>
       <w:bCs/>
+    </w:rPr>
+  </w:style>
+  <w:style w:type="character" w:customStyle="1" w:styleId="Heading3Char">
+    <w:name w:val="Heading 3 Char"/>
+    <w:basedOn w:val="DefaultParagraphFont"/>
+    <w:link w:val="Heading3"/>
+    <w:uiPriority w:val="9"/>
+    <w:rsid w:val="006C1D80"/>
+    <w:rPr>
+      <w:rFonts w:asciiTheme="majorHAnsi" w:eastAsiaTheme="majorEastAsia" w:hAnsiTheme="majorHAnsi" w:cstheme="majorBidi"/>
+      <w:color w:val="1F3763" w:themeColor="accent1" w:themeShade="7F"/>
+      <w:sz w:val="24"/>
+      <w:szCs w:val="24"/>
     </w:rPr>
   </w:style>
 </w:styles>

</xml_diff>

<commit_message>
feature / neil / latest
</commit_message>
<xml_diff>
--- a/Content/HowDoI.docx
+++ b/Content/HowDoI.docx
@@ -1543,10 +1543,160 @@
     </w:p>
     <w:p>
       <w:pPr>
+        <w:spacing w:after="0" w:line="240" w:lineRule="auto"/>
+        <w:rPr>
+          <w:rFonts w:ascii="Courier New" w:hAnsi="Courier New" w:cs="Courier New"/>
+        </w:rPr>
+      </w:pPr>
+    </w:p>
+    <w:p>
+      <w:pPr>
+        <w:pStyle w:val="Heading2"/>
+      </w:pPr>
+      <w:r>
+        <w:t>Git</w:t>
+      </w:r>
+    </w:p>
+    <w:p>
+      <w:pPr>
+        <w:pStyle w:val="Heading3"/>
+      </w:pPr>
+      <w:r>
+        <w:t>Prune local repository</w:t>
+      </w:r>
+    </w:p>
+    <w:p>
+      <w:r>
+        <w:t xml:space="preserve">Pruning a local repository will make sure your local repository 100% matches origin. If a branch has been deleted from origin but is still in your local repository, it will be “pruned” and removed from your local repository. </w:t>
+      </w:r>
+      <w:r>
+        <w:t xml:space="preserve">The easiest way to delete many stale or obsolete branches is via the </w:t>
+      </w:r>
+      <w:proofErr w:type="spellStart"/>
+      <w:r>
+        <w:t>gitlab</w:t>
+      </w:r>
+      <w:proofErr w:type="spellEnd"/>
+      <w:r>
+        <w:t xml:space="preserve"> website:</w:t>
+      </w:r>
+    </w:p>
+    <w:p>
+      <w:pPr>
+        <w:pStyle w:val="ListParagraph"/>
+        <w:numPr>
+          <w:ilvl w:val="0"/>
+          <w:numId w:val="4"/>
+        </w:numPr>
+      </w:pPr>
+      <w:r>
+        <w:t xml:space="preserve">Go to the web URL: </w:t>
+      </w:r>
+      <w:hyperlink r:id="rId5" w:history="1">
+        <w:r>
+          <w:rPr>
+            <w:rStyle w:val="Hyperlink"/>
+          </w:rPr>
+          <w:t>https://gitlab.tufin.com/doc-team/TOS</w:t>
+        </w:r>
+      </w:hyperlink>
+    </w:p>
+    <w:p>
+      <w:pPr>
+        <w:pStyle w:val="ListParagraph"/>
+        <w:numPr>
+          <w:ilvl w:val="0"/>
+          <w:numId w:val="4"/>
+        </w:numPr>
+      </w:pPr>
+      <w:r>
+        <w:t>Navigate to Repository &gt; Branches</w:t>
+      </w:r>
+    </w:p>
+    <w:p>
+      <w:pPr>
+        <w:pStyle w:val="ListParagraph"/>
+        <w:numPr>
+          <w:ilvl w:val="0"/>
+          <w:numId w:val="4"/>
+        </w:numPr>
+      </w:pPr>
+      <w:r>
+        <w:t>Delete the stale (old, obsolete, irrelevant, useless) branches</w:t>
+      </w:r>
+    </w:p>
+    <w:p>
+      <w:r>
+        <w:t>You can "filter by branch name" to select only your branches.</w:t>
+      </w:r>
+    </w:p>
+    <w:p>
+      <w:r>
+        <w:rPr>
+          <w:noProof/>
+        </w:rPr>
+        <w:drawing>
+          <wp:inline distT="0" distB="0" distL="0" distR="0" wp14:anchorId="0B2BA6C5" wp14:editId="5F96A7CB">
+            <wp:extent cx="175133" cy="175133"/>
+            <wp:effectExtent l="0" t="0" r="0" b="0"/>
+            <wp:docPr id="1" name="Graphic 1" descr="Warning"/>
+            <wp:cNvGraphicFramePr>
+              <a:graphicFrameLocks xmlns:a="http://schemas.openxmlformats.org/drawingml/2006/main" noChangeAspect="1"/>
+            </wp:cNvGraphicFramePr>
+            <a:graphic xmlns:a="http://schemas.openxmlformats.org/drawingml/2006/main">
+              <a:graphicData uri="http://schemas.openxmlformats.org/drawingml/2006/picture">
+                <pic:pic xmlns:pic="http://schemas.openxmlformats.org/drawingml/2006/picture">
+                  <pic:nvPicPr>
+                    <pic:cNvPr id="1" name="warning.svg"/>
+                    <pic:cNvPicPr/>
+                  </pic:nvPicPr>
+                  <pic:blipFill>
+                    <a:blip r:embed="rId6" cstate="print">
+                      <a:extLst>
+                        <a:ext uri="{28A0092B-C50C-407E-A947-70E740481C1C}">
+                          <a14:useLocalDpi xmlns:a14="http://schemas.microsoft.com/office/drawing/2010/main" val="0"/>
+                        </a:ext>
+                        <a:ext uri="{96DAC541-7B7A-43D3-8B79-37D633B846F1}">
+                          <asvg:svgBlip xmlns:asvg="http://schemas.microsoft.com/office/drawing/2016/SVG/main" r:embed="rId7"/>
+                        </a:ext>
+                      </a:extLst>
+                    </a:blip>
+                    <a:stretch>
+                      <a:fillRect/>
+                    </a:stretch>
+                  </pic:blipFill>
+                  <pic:spPr>
+                    <a:xfrm>
+                      <a:off x="0" y="0"/>
+                      <a:ext cx="190274" cy="190274"/>
+                    </a:xfrm>
+                    <a:prstGeom prst="rect">
+                      <a:avLst/>
+                    </a:prstGeom>
+                  </pic:spPr>
+                </pic:pic>
+              </a:graphicData>
+            </a:graphic>
+          </wp:inline>
+        </w:drawing>
+      </w:r>
+      <w:r>
+        <w:t>Please be careful! Deleting a branch is an utterly irreversible action.</w:t>
+      </w:r>
+    </w:p>
+    <w:p>
+      <w:pPr>
         <w:pStyle w:val="Heading1"/>
       </w:pPr>
       <w:r>
         <w:t xml:space="preserve">Creating a Support section in a KC </w:t>
+      </w:r>
+      <w:bookmarkStart w:id="0" w:name="_GoBack"/>
+      <w:bookmarkEnd w:id="0"/>
+    </w:p>
+    <w:p>
+      <w:r>
+        <w:t>Note: this is a Work-in-progress section!</w:t>
       </w:r>
     </w:p>
     <w:p>
@@ -1571,19 +1721,7 @@
         </w:numPr>
       </w:pPr>
       <w:r>
-        <w:t xml:space="preserve">Have </w:t>
-      </w:r>
-      <w:r>
-        <w:t>external</w:t>
-      </w:r>
-      <w:r>
-        <w:t>ly</w:t>
-      </w:r>
-      <w:r>
-        <w:t xml:space="preserve"> </w:t>
-      </w:r>
-      <w:r>
-        <w:t>referenceable topics available (e.g. for Support) to send to specific customers (e.g. highly complex or risky DB changes)</w:t>
+        <w:t>Have externally referenceable topics available (e.g. for Support) to send to specific customers (e.g. highly complex or risky DB changes)</w:t>
       </w:r>
     </w:p>
     <w:p>
@@ -1607,6 +1745,7 @@
         </w:numPr>
       </w:pPr>
       <w:r>
+        <w:lastRenderedPageBreak/>
         <w:t xml:space="preserve">Topics should NOT be full-text searchable </w:t>
       </w:r>
     </w:p>
@@ -1797,8 +1936,6 @@
         </w:rPr>
         <w:t>&lt;/head&gt;</w:t>
       </w:r>
-      <w:bookmarkStart w:id="0" w:name="_GoBack"/>
-      <w:bookmarkEnd w:id="0"/>
     </w:p>
     <w:sectPr>
       <w:pgSz w:w="12240" w:h="15840"/>
@@ -1813,6 +1950,95 @@
 <file path=word/numbering.xml><?xml version="1.0" encoding="utf-8"?>
 <w:numbering xmlns:wpc="http://schemas.microsoft.com/office/word/2010/wordprocessingCanvas" xmlns:cx="http://schemas.microsoft.com/office/drawing/2014/chartex" xmlns:cx1="http://schemas.microsoft.com/office/drawing/2015/9/8/chartex" xmlns:cx2="http://schemas.microsoft.com/office/drawing/2015/10/21/chartex" xmlns:cx3="http://schemas.microsoft.com/office/drawing/2016/5/9/chartex" xmlns:cx4="http://schemas.microsoft.com/office/drawing/2016/5/10/chartex" xmlns:cx5="http://schemas.microsoft.com/office/drawing/2016/5/11/chartex" xmlns:cx6="http://schemas.microsoft.com/office/drawing/2016/5/12/chartex" xmlns:cx7="http://schemas.microsoft.com/office/drawing/2016/5/13/chartex" xmlns:cx8="http://schemas.microsoft.com/office/drawing/2016/5/14/chartex" xmlns:mc="http://schemas.openxmlformats.org/markup-compatibility/2006" xmlns:aink="http://schemas.microsoft.com/office/drawing/2016/ink" xmlns:am3d="http://schemas.microsoft.com/office/drawing/2017/model3d" xmlns:o="urn:schemas-microsoft-com:office:office" xmlns:r="http://schemas.openxmlformats.org/officeDocument/2006/relationships" xmlns:m="http://schemas.openxmlformats.org/officeDocument/2006/math" xmlns:v="urn:schemas-microsoft-com:vml" xmlns:wp14="http://schemas.microsoft.com/office/word/2010/wordprocessingDrawing" xmlns:wp="http://schemas.openxmlformats.org/drawingml/2006/wordprocessingDrawing" xmlns:w10="urn:schemas-microsoft-com:office:word" xmlns:w="http://schemas.openxmlformats.org/wordprocessingml/2006/main" xmlns:w14="http://schemas.microsoft.com/office/word/2010/wordml" xmlns:w15="http://schemas.microsoft.com/office/word/2012/wordml" xmlns:w16cid="http://schemas.microsoft.com/office/word/2016/wordml/cid" xmlns:w16se="http://schemas.microsoft.com/office/word/2015/wordml/symex" xmlns:wpg="http://schemas.microsoft.com/office/word/2010/wordprocessingGroup" xmlns:wpi="http://schemas.microsoft.com/office/word/2010/wordprocessingInk" xmlns:wne="http://schemas.microsoft.com/office/word/2006/wordml" xmlns:wps="http://schemas.microsoft.com/office/word/2010/wordprocessingShape" mc:Ignorable="w14 w15 w16se w16cid wp14">
   <w:abstractNum w:abstractNumId="0" w15:restartNumberingAfterBreak="0">
+    <w:nsid w:val="087640AA"/>
+    <w:multiLevelType w:val="hybridMultilevel"/>
+    <w:tmpl w:val="80E43404"/>
+    <w:lvl w:ilvl="0" w:tplc="0409000F">
+      <w:start w:val="1"/>
+      <w:numFmt w:val="decimal"/>
+      <w:lvlText w:val="%1."/>
+      <w:lvlJc w:val="left"/>
+      <w:pPr>
+        <w:ind w:left="720" w:hanging="360"/>
+      </w:pPr>
+      <w:rPr>
+        <w:rFonts w:hint="default"/>
+      </w:rPr>
+    </w:lvl>
+    <w:lvl w:ilvl="1" w:tplc="04090019" w:tentative="1">
+      <w:start w:val="1"/>
+      <w:numFmt w:val="lowerLetter"/>
+      <w:lvlText w:val="%2."/>
+      <w:lvlJc w:val="left"/>
+      <w:pPr>
+        <w:ind w:left="1440" w:hanging="360"/>
+      </w:pPr>
+    </w:lvl>
+    <w:lvl w:ilvl="2" w:tplc="0409001B" w:tentative="1">
+      <w:start w:val="1"/>
+      <w:numFmt w:val="lowerRoman"/>
+      <w:lvlText w:val="%3."/>
+      <w:lvlJc w:val="right"/>
+      <w:pPr>
+        <w:ind w:left="2160" w:hanging="180"/>
+      </w:pPr>
+    </w:lvl>
+    <w:lvl w:ilvl="3" w:tplc="0409000F" w:tentative="1">
+      <w:start w:val="1"/>
+      <w:numFmt w:val="decimal"/>
+      <w:lvlText w:val="%4."/>
+      <w:lvlJc w:val="left"/>
+      <w:pPr>
+        <w:ind w:left="2880" w:hanging="360"/>
+      </w:pPr>
+    </w:lvl>
+    <w:lvl w:ilvl="4" w:tplc="04090019" w:tentative="1">
+      <w:start w:val="1"/>
+      <w:numFmt w:val="lowerLetter"/>
+      <w:lvlText w:val="%5."/>
+      <w:lvlJc w:val="left"/>
+      <w:pPr>
+        <w:ind w:left="3600" w:hanging="360"/>
+      </w:pPr>
+    </w:lvl>
+    <w:lvl w:ilvl="5" w:tplc="0409001B" w:tentative="1">
+      <w:start w:val="1"/>
+      <w:numFmt w:val="lowerRoman"/>
+      <w:lvlText w:val="%6."/>
+      <w:lvlJc w:val="right"/>
+      <w:pPr>
+        <w:ind w:left="4320" w:hanging="180"/>
+      </w:pPr>
+    </w:lvl>
+    <w:lvl w:ilvl="6" w:tplc="0409000F" w:tentative="1">
+      <w:start w:val="1"/>
+      <w:numFmt w:val="decimal"/>
+      <w:lvlText w:val="%7."/>
+      <w:lvlJc w:val="left"/>
+      <w:pPr>
+        <w:ind w:left="5040" w:hanging="360"/>
+      </w:pPr>
+    </w:lvl>
+    <w:lvl w:ilvl="7" w:tplc="04090019" w:tentative="1">
+      <w:start w:val="1"/>
+      <w:numFmt w:val="lowerLetter"/>
+      <w:lvlText w:val="%8."/>
+      <w:lvlJc w:val="left"/>
+      <w:pPr>
+        <w:ind w:left="5760" w:hanging="360"/>
+      </w:pPr>
+    </w:lvl>
+    <w:lvl w:ilvl="8" w:tplc="0409001B" w:tentative="1">
+      <w:start w:val="1"/>
+      <w:numFmt w:val="lowerRoman"/>
+      <w:lvlText w:val="%9."/>
+      <w:lvlJc w:val="right"/>
+      <w:pPr>
+        <w:ind w:left="6480" w:hanging="180"/>
+      </w:pPr>
+    </w:lvl>
+  </w:abstractNum>
+  <w:abstractNum w:abstractNumId="1" w15:restartNumberingAfterBreak="0">
     <w:nsid w:val="22071BC3"/>
     <w:multiLevelType w:val="hybridMultilevel"/>
     <w:tmpl w:val="0EFE960E"/>
@@ -1901,7 +2127,7 @@
       </w:pPr>
     </w:lvl>
   </w:abstractNum>
-  <w:abstractNum w:abstractNumId="1" w15:restartNumberingAfterBreak="0">
+  <w:abstractNum w:abstractNumId="2" w15:restartNumberingAfterBreak="0">
     <w:nsid w:val="30C70DBD"/>
     <w:multiLevelType w:val="hybridMultilevel"/>
     <w:tmpl w:val="2DD6E2F2"/>
@@ -2013,7 +2239,7 @@
       </w:rPr>
     </w:lvl>
   </w:abstractNum>
-  <w:abstractNum w:abstractNumId="2" w15:restartNumberingAfterBreak="0">
+  <w:abstractNum w:abstractNumId="3" w15:restartNumberingAfterBreak="0">
     <w:nsid w:val="68110E77"/>
     <w:multiLevelType w:val="hybridMultilevel"/>
     <w:tmpl w:val="33C0B478"/>
@@ -2103,12 +2329,15 @@
     </w:lvl>
   </w:abstractNum>
   <w:num w:numId="1">
+    <w:abstractNumId w:val="2"/>
+  </w:num>
+  <w:num w:numId="2">
+    <w:abstractNumId w:val="3"/>
+  </w:num>
+  <w:num w:numId="3">
     <w:abstractNumId w:val="1"/>
   </w:num>
-  <w:num w:numId="2">
-    <w:abstractNumId w:val="2"/>
-  </w:num>
-  <w:num w:numId="3">
+  <w:num w:numId="4">
     <w:abstractNumId w:val="0"/>
   </w:num>
 </w:numbering>
@@ -2131,7 +2360,7 @@
       </w:pPr>
     </w:pPrDefault>
   </w:docDefaults>
-  <w:latentStyles w:defLockedState="0" w:defUIPriority="99" w:defSemiHidden="0" w:defUnhideWhenUsed="0" w:defQFormat="0" w:count="377">
+  <w:latentStyles w:defLockedState="0" w:defUIPriority="99" w:defSemiHidden="0" w:defUnhideWhenUsed="0" w:defQFormat="0" w:count="376">
     <w:lsdException w:name="Normal" w:uiPriority="0" w:qFormat="1"/>
     <w:lsdException w:name="heading 1" w:uiPriority="9" w:qFormat="1"/>
     <w:lsdException w:name="heading 2" w:semiHidden="1" w:uiPriority="9" w:unhideWhenUsed="1" w:qFormat="1"/>
@@ -2508,7 +2737,6 @@
     <w:lsdException w:name="Hashtag" w:semiHidden="1" w:unhideWhenUsed="1"/>
     <w:lsdException w:name="Unresolved Mention" w:semiHidden="1" w:unhideWhenUsed="1"/>
     <w:lsdException w:name="Smart Link" w:semiHidden="1" w:unhideWhenUsed="1"/>
-    <w:lsdException w:name="Smart Link Error" w:semiHidden="1" w:unhideWhenUsed="1"/>
   </w:latentStyles>
   <w:style w:type="paragraph" w:default="1" w:styleId="Normal">
     <w:name w:val="Normal"/>
@@ -2684,6 +2912,29 @@
       <w:color w:val="1F3763" w:themeColor="accent1" w:themeShade="7F"/>
       <w:sz w:val="24"/>
       <w:szCs w:val="24"/>
+    </w:rPr>
+  </w:style>
+  <w:style w:type="character" w:styleId="Hyperlink">
+    <w:name w:val="Hyperlink"/>
+    <w:basedOn w:val="DefaultParagraphFont"/>
+    <w:uiPriority w:val="99"/>
+    <w:unhideWhenUsed/>
+    <w:rsid w:val="00150E08"/>
+    <w:rPr>
+      <w:color w:val="0563C1" w:themeColor="hyperlink"/>
+      <w:u w:val="single"/>
+    </w:rPr>
+  </w:style>
+  <w:style w:type="character" w:styleId="UnresolvedMention">
+    <w:name w:val="Unresolved Mention"/>
+    <w:basedOn w:val="DefaultParagraphFont"/>
+    <w:uiPriority w:val="99"/>
+    <w:semiHidden/>
+    <w:unhideWhenUsed/>
+    <w:rsid w:val="00150E08"/>
+    <w:rPr>
+      <w:color w:val="605E5C"/>
+      <w:shd w:val="clear" w:color="auto" w:fill="E1DFDD"/>
     </w:rPr>
   </w:style>
 </w:styles>

</xml_diff>